<commit_message>
almost done with cshw3
</commit_message>
<xml_diff>
--- a/cs5660datasc/hw/hw3/hw3-karun_joseph.docx
+++ b/cs5660datasc/hw/hw3/hw3-karun_joseph.docx
@@ -38,22 +38,987 @@
     </w:p>
     <w:p>
       <w:pPr>
-        <w:rPr>
-          <w:rFonts w:ascii="Times New Roman" w:hAnsi="Times New Roman" w:cs="Times New Roman"/>
-        </w:rPr>
-      </w:pPr>
-    </w:p>
-    <w:p>
-      <w:pPr>
-        <w:rPr>
-          <w:rFonts w:ascii="Times New Roman" w:hAnsi="Times New Roman" w:cs="Times New Roman"/>
-        </w:rPr>
-      </w:pPr>
+        <w:pStyle w:val="Default"/>
+        <w:jc w:val="center"/>
+        <w:rPr>
+          <w:b/>
+          <w:u w:val="single"/>
+        </w:rPr>
+      </w:pPr>
+      <w:r>
+        <w:rPr>
+          <w:b/>
+          <w:u w:val="single"/>
+        </w:rPr>
+        <w:t>Transit frequency analysis for Logan, UT</w:t>
+      </w:r>
+    </w:p>
+    <w:p>
+      <w:pPr>
+        <w:pStyle w:val="Default"/>
+        <w:jc w:val="center"/>
+        <w:rPr>
+          <w:b/>
+          <w:u w:val="single"/>
+        </w:rPr>
+      </w:pPr>
+    </w:p>
+    <w:p>
+      <w:pPr>
+        <w:ind w:firstLine="180"/>
+        <w:jc w:val="center"/>
+        <w:rPr>
+          <w:rFonts w:ascii="Times New Roman" w:hAnsi="Times New Roman" w:cs="Times New Roman"/>
+        </w:rPr>
+      </w:pPr>
+      <w:r>
+        <w:rPr>
+          <w:rFonts w:ascii="Times New Roman" w:hAnsi="Times New Roman" w:cs="Times New Roman"/>
+          <w:noProof/>
+        </w:rPr>
+        <w:drawing>
+          <wp:inline distT="0" distB="0" distL="0" distR="0" wp14:anchorId="0B0FC8A1" wp14:editId="1EBDFC14">
+            <wp:extent cx="5211849" cy="5211849"/>
+            <wp:effectExtent l="0" t="0" r="0" b="0"/>
+            <wp:docPr id="8" name="Picture 8"/>
+            <wp:cNvGraphicFramePr>
+              <a:graphicFrameLocks xmlns:a="http://schemas.openxmlformats.org/drawingml/2006/main" noChangeAspect="1"/>
+            </wp:cNvGraphicFramePr>
+            <a:graphic xmlns:a="http://schemas.openxmlformats.org/drawingml/2006/main">
+              <a:graphicData uri="http://schemas.openxmlformats.org/drawingml/2006/picture">
+                <pic:pic xmlns:pic="http://schemas.openxmlformats.org/drawingml/2006/picture">
+                  <pic:nvPicPr>
+                    <pic:cNvPr id="8" name="logan_freq_map.png"/>
+                    <pic:cNvPicPr/>
+                  </pic:nvPicPr>
+                  <pic:blipFill>
+                    <a:blip r:embed="rId8">
+                      <a:extLst>
+                        <a:ext uri="{28A0092B-C50C-407E-A947-70E740481C1C}">
+                          <a14:useLocalDpi xmlns:a14="http://schemas.microsoft.com/office/drawing/2010/main" val="0"/>
+                        </a:ext>
+                      </a:extLst>
+                    </a:blip>
+                    <a:stretch>
+                      <a:fillRect/>
+                    </a:stretch>
+                  </pic:blipFill>
+                  <pic:spPr>
+                    <a:xfrm>
+                      <a:off x="0" y="0"/>
+                      <a:ext cx="5217999" cy="5217999"/>
+                    </a:xfrm>
+                    <a:prstGeom prst="rect">
+                      <a:avLst/>
+                    </a:prstGeom>
+                  </pic:spPr>
+                </pic:pic>
+              </a:graphicData>
+            </a:graphic>
+          </wp:inline>
+        </w:drawing>
+      </w:r>
+    </w:p>
+    <w:p>
+      <w:pPr>
+        <w:rPr>
+          <w:rFonts w:ascii="Times New Roman" w:hAnsi="Times New Roman" w:cs="Times New Roman"/>
+        </w:rPr>
+      </w:pPr>
+    </w:p>
+    <w:p>
+      <w:pPr>
+        <w:rPr>
+          <w:rFonts w:ascii="Times New Roman" w:hAnsi="Times New Roman" w:cs="Times New Roman"/>
+        </w:rPr>
+      </w:pPr>
+      <w:r>
+        <w:rPr>
+          <w:rFonts w:ascii="Times New Roman" w:hAnsi="Times New Roman" w:cs="Times New Roman"/>
+        </w:rPr>
+        <w:t xml:space="preserve">Fig. 1: Frequency service map for Logan, UT between 07:00 to 09:00 am on a </w:t>
+      </w:r>
+      <w:r>
+        <w:rPr>
+          <w:rFonts w:ascii="Times New Roman" w:hAnsi="Times New Roman" w:cs="Times New Roman"/>
+        </w:rPr>
+        <w:t xml:space="preserve">regular </w:t>
+      </w:r>
+      <w:r>
+        <w:rPr>
+          <w:rFonts w:ascii="Times New Roman" w:hAnsi="Times New Roman" w:cs="Times New Roman"/>
+        </w:rPr>
+        <w:t>weekday</w:t>
+      </w:r>
+      <w:r>
+        <w:rPr>
+          <w:rFonts w:ascii="Times New Roman" w:hAnsi="Times New Roman" w:cs="Times New Roman"/>
+        </w:rPr>
+        <w:t xml:space="preserve"> (</w:t>
+      </w:r>
+      <w:hyperlink r:id="rId9" w:anchor="11.86/41.7400/-471.8308" w:history="1">
+        <w:r>
+          <w:rPr>
+            <w:rStyle w:val="Hyperlink"/>
+            <w:rFonts w:ascii="Times New Roman" w:hAnsi="Times New Roman" w:cs="Times New Roman"/>
+          </w:rPr>
+          <w:t>link</w:t>
+        </w:r>
+      </w:hyperlink>
+      <w:r>
+        <w:rPr>
+          <w:rFonts w:ascii="Times New Roman" w:hAnsi="Times New Roman" w:cs="Times New Roman"/>
+        </w:rPr>
+        <w:t>)</w:t>
+      </w:r>
+    </w:p>
+    <w:p>
+      <w:pPr>
+        <w:rPr>
+          <w:rFonts w:ascii="Times New Roman" w:hAnsi="Times New Roman" w:cs="Times New Roman"/>
+        </w:rPr>
+      </w:pPr>
+    </w:p>
+    <w:p>
+      <w:pPr>
+        <w:rPr>
+          <w:rFonts w:ascii="Times New Roman" w:hAnsi="Times New Roman" w:cs="Times New Roman"/>
+          <w:b/>
+          <w:u w:val="single"/>
+        </w:rPr>
+      </w:pPr>
+      <w:r>
+        <w:rPr>
+          <w:rFonts w:ascii="Times New Roman" w:hAnsi="Times New Roman" w:cs="Times New Roman"/>
+          <w:b/>
+          <w:u w:val="single"/>
+        </w:rPr>
+        <w:t>Motivation</w:t>
+      </w:r>
+      <w:r>
+        <w:rPr>
+          <w:rFonts w:ascii="Times New Roman" w:hAnsi="Times New Roman" w:cs="Times New Roman"/>
+          <w:b/>
+          <w:u w:val="single"/>
+        </w:rPr>
+        <w:t>:</w:t>
+      </w:r>
+    </w:p>
+    <w:p>
+      <w:pPr>
+        <w:rPr>
+          <w:rFonts w:ascii="Times New Roman" w:hAnsi="Times New Roman" w:cs="Times New Roman"/>
+        </w:rPr>
+      </w:pPr>
+      <w:r>
+        <w:rPr>
+          <w:rFonts w:ascii="Times New Roman" w:hAnsi="Times New Roman" w:cs="Times New Roman"/>
+        </w:rPr>
+        <w:t xml:space="preserve">Public transportation is more attractive </w:t>
+      </w:r>
+      <w:r>
+        <w:rPr>
+          <w:rFonts w:ascii="Times New Roman" w:hAnsi="Times New Roman" w:cs="Times New Roman"/>
+        </w:rPr>
+        <w:t xml:space="preserve">to </w:t>
+      </w:r>
+      <w:r>
+        <w:rPr>
+          <w:rFonts w:ascii="Times New Roman" w:hAnsi="Times New Roman" w:cs="Times New Roman"/>
+        </w:rPr>
+        <w:t>commuter</w:t>
+      </w:r>
+      <w:r>
+        <w:rPr>
+          <w:rFonts w:ascii="Times New Roman" w:hAnsi="Times New Roman" w:cs="Times New Roman"/>
+        </w:rPr>
+        <w:t>s</w:t>
+      </w:r>
+      <w:r>
+        <w:rPr>
+          <w:rFonts w:ascii="Times New Roman" w:hAnsi="Times New Roman" w:cs="Times New Roman"/>
+        </w:rPr>
+        <w:t xml:space="preserve"> when frequent service exist between a trip’s origin and destination. </w:t>
+      </w:r>
+      <w:r>
+        <w:rPr>
+          <w:rFonts w:ascii="Times New Roman" w:hAnsi="Times New Roman" w:cs="Times New Roman"/>
+        </w:rPr>
+        <w:t xml:space="preserve">Transit frequency refers to the number of trips between two transit stops for a particular </w:t>
+      </w:r>
+      <w:r>
+        <w:rPr>
+          <w:rFonts w:ascii="Times New Roman" w:hAnsi="Times New Roman" w:cs="Times New Roman"/>
+        </w:rPr>
+        <w:t>period in time. H</w:t>
+      </w:r>
+      <w:r>
+        <w:rPr>
+          <w:rFonts w:ascii="Times New Roman" w:hAnsi="Times New Roman" w:cs="Times New Roman"/>
+        </w:rPr>
+        <w:t>igh</w:t>
+      </w:r>
+      <w:r>
+        <w:rPr>
+          <w:rFonts w:ascii="Times New Roman" w:hAnsi="Times New Roman" w:cs="Times New Roman"/>
+        </w:rPr>
+        <w:t>er</w:t>
+      </w:r>
+      <w:r>
+        <w:rPr>
+          <w:rFonts w:ascii="Times New Roman" w:hAnsi="Times New Roman" w:cs="Times New Roman"/>
+        </w:rPr>
+        <w:t xml:space="preserve"> transit frequency would provide</w:t>
+      </w:r>
+      <w:r>
+        <w:rPr>
+          <w:rFonts w:ascii="Times New Roman" w:hAnsi="Times New Roman" w:cs="Times New Roman"/>
+        </w:rPr>
+        <w:t xml:space="preserve"> a level of flexibility </w:t>
+      </w:r>
+      <w:r>
+        <w:rPr>
+          <w:rFonts w:ascii="Times New Roman" w:hAnsi="Times New Roman" w:cs="Times New Roman"/>
+        </w:rPr>
+        <w:t xml:space="preserve">and ease </w:t>
+      </w:r>
+      <w:r>
+        <w:rPr>
+          <w:rFonts w:ascii="Times New Roman" w:hAnsi="Times New Roman" w:cs="Times New Roman"/>
+        </w:rPr>
+        <w:t xml:space="preserve">to </w:t>
+      </w:r>
+      <w:r>
+        <w:rPr>
+          <w:rFonts w:ascii="Times New Roman" w:hAnsi="Times New Roman" w:cs="Times New Roman"/>
+        </w:rPr>
+        <w:t>commuter</w:t>
+      </w:r>
+      <w:r>
+        <w:rPr>
+          <w:rFonts w:ascii="Times New Roman" w:hAnsi="Times New Roman" w:cs="Times New Roman"/>
+        </w:rPr>
+        <w:t>s</w:t>
+      </w:r>
+      <w:r>
+        <w:rPr>
+          <w:rFonts w:ascii="Times New Roman" w:hAnsi="Times New Roman" w:cs="Times New Roman"/>
+        </w:rPr>
+        <w:t xml:space="preserve"> </w:t>
+      </w:r>
+      <w:r>
+        <w:rPr>
+          <w:rFonts w:ascii="Times New Roman" w:hAnsi="Times New Roman" w:cs="Times New Roman"/>
+        </w:rPr>
+        <w:t>as they do not necessarily have to time their trips</w:t>
+      </w:r>
+      <w:r>
+        <w:rPr>
+          <w:rFonts w:ascii="Times New Roman" w:hAnsi="Times New Roman" w:cs="Times New Roman"/>
+        </w:rPr>
+        <w:t xml:space="preserve"> and </w:t>
+      </w:r>
+      <w:r>
+        <w:rPr>
+          <w:rFonts w:ascii="Times New Roman" w:hAnsi="Times New Roman" w:cs="Times New Roman"/>
+        </w:rPr>
+        <w:t xml:space="preserve">are </w:t>
+      </w:r>
+      <w:r>
+        <w:rPr>
+          <w:rFonts w:ascii="Times New Roman" w:hAnsi="Times New Roman" w:cs="Times New Roman"/>
+        </w:rPr>
+        <w:t xml:space="preserve">mostly </w:t>
+      </w:r>
+      <w:r>
+        <w:rPr>
+          <w:rFonts w:ascii="Times New Roman" w:hAnsi="Times New Roman" w:cs="Times New Roman"/>
+        </w:rPr>
+        <w:t xml:space="preserve">guaranteed </w:t>
+      </w:r>
+      <w:r>
+        <w:rPr>
+          <w:rFonts w:ascii="Times New Roman" w:hAnsi="Times New Roman" w:cs="Times New Roman"/>
+        </w:rPr>
+        <w:t>shorter transfer times</w:t>
+      </w:r>
+      <w:r>
+        <w:rPr>
+          <w:rFonts w:ascii="Times New Roman" w:hAnsi="Times New Roman" w:cs="Times New Roman"/>
+        </w:rPr>
+        <w:t xml:space="preserve"> between trips</w:t>
+      </w:r>
+      <w:r>
+        <w:rPr>
+          <w:rFonts w:ascii="Times New Roman" w:hAnsi="Times New Roman" w:cs="Times New Roman"/>
+        </w:rPr>
+        <w:t xml:space="preserve">. </w:t>
+      </w:r>
+      <w:r>
+        <w:rPr>
+          <w:rFonts w:ascii="Times New Roman" w:hAnsi="Times New Roman" w:cs="Times New Roman"/>
+        </w:rPr>
+        <w:t>Such information is usually not conveyed in a</w:t>
+      </w:r>
+      <w:r>
+        <w:rPr>
+          <w:rFonts w:ascii="Times New Roman" w:hAnsi="Times New Roman" w:cs="Times New Roman"/>
+        </w:rPr>
+        <w:t xml:space="preserve">n official transit map. Fig. 1 shows a frequency service map for Logan, Utah, served by Cache </w:t>
+      </w:r>
+      <w:r>
+        <w:rPr>
+          <w:rFonts w:ascii="Times New Roman" w:hAnsi="Times New Roman" w:cs="Times New Roman"/>
+        </w:rPr>
+        <w:lastRenderedPageBreak/>
+        <w:t xml:space="preserve">Valley Transit District </w:t>
+      </w:r>
+      <w:r>
+        <w:rPr>
+          <w:rFonts w:ascii="Times New Roman" w:hAnsi="Times New Roman" w:cs="Times New Roman"/>
+        </w:rPr>
+        <w:t xml:space="preserve">(CVTD) </w:t>
+      </w:r>
+      <w:r>
+        <w:rPr>
+          <w:rFonts w:ascii="Times New Roman" w:hAnsi="Times New Roman" w:cs="Times New Roman"/>
+        </w:rPr>
+        <w:t xml:space="preserve">for the time period between </w:t>
+      </w:r>
+      <w:r>
+        <w:rPr>
+          <w:rFonts w:ascii="Times New Roman" w:hAnsi="Times New Roman" w:cs="Times New Roman"/>
+        </w:rPr>
+        <w:t>7:00 to 9:00 am on a regular weekday.</w:t>
+      </w:r>
+      <w:r>
+        <w:rPr>
+          <w:rFonts w:ascii="Times New Roman" w:hAnsi="Times New Roman" w:cs="Times New Roman"/>
+        </w:rPr>
+        <w:t xml:space="preserve"> </w:t>
+      </w:r>
+      <w:r>
+        <w:rPr>
+          <w:rFonts w:ascii="Times New Roman" w:hAnsi="Times New Roman" w:cs="Times New Roman"/>
+        </w:rPr>
+        <w:t>Stronger color and line width represents more frequent service</w:t>
+      </w:r>
+      <w:r>
+        <w:rPr>
+          <w:rFonts w:ascii="Times New Roman" w:hAnsi="Times New Roman" w:cs="Times New Roman"/>
+        </w:rPr>
+        <w:t xml:space="preserve"> </w:t>
+      </w:r>
+      <w:r>
+        <w:rPr>
+          <w:rFonts w:ascii="Times New Roman" w:hAnsi="Times New Roman" w:cs="Times New Roman"/>
+        </w:rPr>
+        <w:t>between two stops</w:t>
+      </w:r>
+      <w:r>
+        <w:rPr>
+          <w:rFonts w:ascii="Times New Roman" w:hAnsi="Times New Roman" w:cs="Times New Roman"/>
+        </w:rPr>
+        <w:t xml:space="preserve">. </w:t>
+      </w:r>
+    </w:p>
+    <w:p>
+      <w:pPr>
+        <w:rPr>
+          <w:rFonts w:ascii="Times New Roman" w:hAnsi="Times New Roman" w:cs="Times New Roman"/>
+        </w:rPr>
+      </w:pPr>
+    </w:p>
+    <w:p>
+      <w:pPr>
+        <w:rPr>
+          <w:rFonts w:ascii="Times New Roman" w:hAnsi="Times New Roman" w:cs="Times New Roman"/>
+          <w:b/>
+          <w:u w:val="single"/>
+        </w:rPr>
+      </w:pPr>
+      <w:r>
+        <w:rPr>
+          <w:rFonts w:ascii="Times New Roman" w:hAnsi="Times New Roman" w:cs="Times New Roman"/>
+          <w:b/>
+          <w:u w:val="single"/>
+        </w:rPr>
+        <w:t>Methods:</w:t>
+      </w:r>
+    </w:p>
+    <w:p>
+      <w:pPr>
+        <w:rPr>
+          <w:rFonts w:ascii="Times New Roman" w:hAnsi="Times New Roman" w:cs="Times New Roman"/>
+        </w:rPr>
+      </w:pPr>
+      <w:r>
+        <w:rPr>
+          <w:rFonts w:ascii="Times New Roman" w:hAnsi="Times New Roman" w:cs="Times New Roman"/>
+        </w:rPr>
+        <w:t xml:space="preserve">Frequency </w:t>
+      </w:r>
+      <w:r>
+        <w:rPr>
+          <w:rFonts w:ascii="Times New Roman" w:hAnsi="Times New Roman" w:cs="Times New Roman"/>
+        </w:rPr>
+        <w:t>was</w:t>
+      </w:r>
+      <w:r>
+        <w:rPr>
+          <w:rFonts w:ascii="Times New Roman" w:hAnsi="Times New Roman" w:cs="Times New Roman"/>
+        </w:rPr>
+        <w:t xml:space="preserve"> calculated by divi</w:t>
+      </w:r>
+      <w:r>
+        <w:rPr>
+          <w:rFonts w:ascii="Times New Roman" w:hAnsi="Times New Roman" w:cs="Times New Roman"/>
+        </w:rPr>
+        <w:t xml:space="preserve">ding the number of trips between every </w:t>
+      </w:r>
+      <w:r>
+        <w:rPr>
+          <w:rFonts w:ascii="Times New Roman" w:hAnsi="Times New Roman" w:cs="Times New Roman"/>
+        </w:rPr>
+        <w:t xml:space="preserve">two distinct stops for the given </w:t>
+      </w:r>
+      <w:r>
+        <w:rPr>
+          <w:rFonts w:ascii="Times New Roman" w:hAnsi="Times New Roman" w:cs="Times New Roman"/>
+        </w:rPr>
+        <w:t>time duration</w:t>
+      </w:r>
+      <w:r>
+        <w:rPr>
+          <w:rFonts w:ascii="Times New Roman" w:hAnsi="Times New Roman" w:cs="Times New Roman"/>
+        </w:rPr>
+        <w:t xml:space="preserve"> of two hours.</w:t>
+      </w:r>
+      <w:r>
+        <w:rPr>
+          <w:rFonts w:ascii="Times New Roman" w:hAnsi="Times New Roman" w:cs="Times New Roman"/>
+        </w:rPr>
+        <w:t xml:space="preserve"> </w:t>
+      </w:r>
+      <w:r>
+        <w:rPr>
+          <w:rFonts w:ascii="Times New Roman" w:hAnsi="Times New Roman" w:cs="Times New Roman"/>
+        </w:rPr>
+        <w:t>An early morning time duration was chosen</w:t>
+      </w:r>
+      <w:r>
+        <w:rPr>
+          <w:rFonts w:ascii="Times New Roman" w:hAnsi="Times New Roman" w:cs="Times New Roman"/>
+        </w:rPr>
+        <w:t>,</w:t>
+      </w:r>
+      <w:r>
+        <w:rPr>
+          <w:rFonts w:ascii="Times New Roman" w:hAnsi="Times New Roman" w:cs="Times New Roman"/>
+        </w:rPr>
+        <w:t xml:space="preserve"> as a primary reason for commute </w:t>
+      </w:r>
+      <w:r>
+        <w:rPr>
+          <w:rFonts w:ascii="Times New Roman" w:hAnsi="Times New Roman" w:cs="Times New Roman"/>
+        </w:rPr>
+        <w:t>was</w:t>
+      </w:r>
+      <w:r>
+        <w:rPr>
+          <w:rFonts w:ascii="Times New Roman" w:hAnsi="Times New Roman" w:cs="Times New Roman"/>
+        </w:rPr>
+        <w:t xml:space="preserve"> getting to work in the morning. </w:t>
+      </w:r>
+      <w:r>
+        <w:rPr>
+          <w:rFonts w:ascii="Times New Roman" w:hAnsi="Times New Roman" w:cs="Times New Roman"/>
+        </w:rPr>
+        <w:t>An edge was</w:t>
+      </w:r>
+      <w:r>
+        <w:rPr>
+          <w:rFonts w:ascii="Times New Roman" w:hAnsi="Times New Roman" w:cs="Times New Roman"/>
+        </w:rPr>
+        <w:t xml:space="preserve"> formed between distinct stops and </w:t>
+      </w:r>
+      <w:r>
+        <w:rPr>
+          <w:rFonts w:ascii="Times New Roman" w:hAnsi="Times New Roman" w:cs="Times New Roman"/>
+        </w:rPr>
+        <w:t>was</w:t>
+      </w:r>
+      <w:r>
+        <w:rPr>
+          <w:rFonts w:ascii="Times New Roman" w:hAnsi="Times New Roman" w:cs="Times New Roman"/>
+        </w:rPr>
+        <w:t xml:space="preserve"> assigned a frequency </w:t>
+      </w:r>
+      <w:r>
+        <w:rPr>
+          <w:rFonts w:ascii="Times New Roman" w:hAnsi="Times New Roman" w:cs="Times New Roman"/>
+        </w:rPr>
+        <w:t xml:space="preserve">class, </w:t>
+      </w:r>
+      <w:r>
+        <w:rPr>
+          <w:rFonts w:ascii="Times New Roman" w:hAnsi="Times New Roman" w:cs="Times New Roman"/>
+        </w:rPr>
+        <w:t>with</w:t>
+      </w:r>
+      <w:r>
+        <w:rPr>
+          <w:rFonts w:ascii="Times New Roman" w:hAnsi="Times New Roman" w:cs="Times New Roman"/>
+        </w:rPr>
+        <w:t xml:space="preserve"> a higher class </w:t>
+      </w:r>
+      <w:r>
+        <w:rPr>
+          <w:rFonts w:ascii="Times New Roman" w:hAnsi="Times New Roman" w:cs="Times New Roman"/>
+        </w:rPr>
+        <w:t xml:space="preserve">and darker color </w:t>
+      </w:r>
+      <w:r>
+        <w:rPr>
+          <w:rFonts w:ascii="Times New Roman" w:hAnsi="Times New Roman" w:cs="Times New Roman"/>
+        </w:rPr>
+        <w:t xml:space="preserve">for more </w:t>
+      </w:r>
+      <w:r>
+        <w:rPr>
+          <w:rFonts w:ascii="Times New Roman" w:hAnsi="Times New Roman" w:cs="Times New Roman"/>
+        </w:rPr>
+        <w:t>trips per duration</w:t>
+      </w:r>
+      <w:r>
+        <w:rPr>
+          <w:rFonts w:ascii="Times New Roman" w:hAnsi="Times New Roman" w:cs="Times New Roman"/>
+        </w:rPr>
+        <w:t xml:space="preserve">. </w:t>
+      </w:r>
+      <w:r>
+        <w:rPr>
+          <w:rFonts w:ascii="Times New Roman" w:hAnsi="Times New Roman" w:cs="Times New Roman"/>
+        </w:rPr>
+        <w:t>(one more line)</w:t>
+      </w:r>
+    </w:p>
+    <w:p>
+      <w:pPr>
+        <w:rPr>
+          <w:rFonts w:ascii="Times New Roman" w:hAnsi="Times New Roman" w:cs="Times New Roman"/>
+        </w:rPr>
+      </w:pPr>
+      <w:r>
+        <w:rPr>
+          <w:rFonts w:ascii="Times New Roman" w:hAnsi="Times New Roman" w:cs="Times New Roman"/>
+        </w:rPr>
+        <w:t xml:space="preserve">The coloring scheme was obtained from Color brewer </w:t>
+      </w:r>
+      <w:r>
+        <w:rPr>
+          <w:rFonts w:ascii="Times New Roman" w:hAnsi="Times New Roman" w:cs="Times New Roman"/>
+        </w:rPr>
+        <w:fldChar w:fldCharType="begin"/>
+      </w:r>
+      <w:r>
+        <w:rPr>
+          <w:rFonts w:ascii="Times New Roman" w:hAnsi="Times New Roman" w:cs="Times New Roman"/>
+        </w:rPr>
+        <w:instrText xml:space="preserve"> ADDIN ZOTERO_ITEM CSL_CITATION {"citationID":"Bfu2ixy0","properties":{"formattedCitation":"{\\rtf (\\uc0\\u8220{}ColorBrewer: Color Advice for Maps\\uc0\\u8221{} 2016)}","plainCitation":"(“ColorBrewer: Color Advice for Maps” 2016)"},"citationItems":[{"id":49,"uris":["http://zotero.org/users/local/HPXtbLF3/items/9VK9H2N3"],"uri":["http://zotero.org/users/local/HPXtbLF3/items/9VK9H2N3"],"itemData":{"id":49,"type":"webpage","title":"ColorBrewer: Color Advice for Maps","URL":"http://colorbrewer2.org/#","accessed":{"date-parts":[["2016",10,23]]}}}],"schema":"https://github.com/citation-style-language/schema/raw/master/csl-citation.json"} </w:instrText>
+      </w:r>
+      <w:r>
+        <w:rPr>
+          <w:rFonts w:ascii="Times New Roman" w:hAnsi="Times New Roman" w:cs="Times New Roman"/>
+        </w:rPr>
+        <w:fldChar w:fldCharType="separate"/>
+      </w:r>
+      <w:r>
+        <w:rPr>
+          <w:rFonts w:ascii="Times New Roman" w:eastAsia="Times New Roman" w:hAnsi="Times New Roman" w:cs="Times New Roman"/>
+        </w:rPr>
+        <w:t>(“ColorBrewer: Color Advice for Maps” 2016)</w:t>
+      </w:r>
+      <w:r>
+        <w:rPr>
+          <w:rFonts w:ascii="Times New Roman" w:hAnsi="Times New Roman" w:cs="Times New Roman"/>
+        </w:rPr>
+        <w:fldChar w:fldCharType="end"/>
+      </w:r>
+      <w:r>
+        <w:rPr>
+          <w:rFonts w:ascii="Times New Roman" w:hAnsi="Times New Roman" w:cs="Times New Roman"/>
+        </w:rPr>
+        <w:t xml:space="preserve">, a web tool for selecting colors for maps. </w:t>
+      </w:r>
+      <w:r>
+        <w:rPr>
+          <w:rFonts w:ascii="Times New Roman" w:hAnsi="Times New Roman" w:cs="Times New Roman"/>
+        </w:rPr>
+        <w:t>This works had</w:t>
+      </w:r>
+      <w:r>
+        <w:rPr>
+          <w:rFonts w:ascii="Times New Roman" w:hAnsi="Times New Roman" w:cs="Times New Roman"/>
+        </w:rPr>
+        <w:t xml:space="preserve"> been inspired and </w:t>
+      </w:r>
+      <w:r>
+        <w:rPr>
+          <w:rFonts w:ascii="Times New Roman" w:hAnsi="Times New Roman" w:cs="Times New Roman"/>
+        </w:rPr>
+        <w:t xml:space="preserve">heavily </w:t>
+      </w:r>
+      <w:r>
+        <w:rPr>
+          <w:rFonts w:ascii="Times New Roman" w:hAnsi="Times New Roman" w:cs="Times New Roman"/>
+        </w:rPr>
+        <w:t xml:space="preserve">borrowed from a Mapzen blog post </w:t>
+      </w:r>
+      <w:r>
+        <w:rPr>
+          <w:rFonts w:ascii="Times New Roman" w:hAnsi="Times New Roman" w:cs="Times New Roman"/>
+        </w:rPr>
+        <w:fldChar w:fldCharType="begin"/>
+      </w:r>
+      <w:r>
+        <w:rPr>
+          <w:rFonts w:ascii="Times New Roman" w:hAnsi="Times New Roman" w:cs="Times New Roman"/>
+        </w:rPr>
+        <w:instrText xml:space="preserve"> ADDIN ZOTERO_ITEM CSL_CITATION {"citationID":"HLme4GSA","properties":{"formattedCitation":"{\\rtf (\\uc0\\u8220{}Transit Dimensions \\uc0\\u183{} Mapzen\\uc0\\u8221{} 2016)}","plainCitation":"(“Transit Dimensions · Mapzen” 2016)"},"citationItems":[{"id":45,"uris":["http://zotero.org/users/local/HPXtbLF3/items/URCP4SIH"],"uri":["http://zotero.org/users/local/HPXtbLF3/items/URCP4SIH"],"itemData":{"id":45,"type":"webpage","title":"Transit dimensions · Mapzen","URL":"https://mapzen.com/blog/the-transit-dimension-transit-land-schedule-api/","accessed":{"date-parts":[["2016",10,23]]}}}],"schema":"https://github.com/citation-style-language/schema/raw/master/csl-citation.json"} </w:instrText>
+      </w:r>
+      <w:r>
+        <w:rPr>
+          <w:rFonts w:ascii="Times New Roman" w:hAnsi="Times New Roman" w:cs="Times New Roman"/>
+        </w:rPr>
+        <w:fldChar w:fldCharType="separate"/>
+      </w:r>
+      <w:r>
+        <w:rPr>
+          <w:rFonts w:ascii="Times New Roman" w:eastAsia="Times New Roman" w:hAnsi="Times New Roman" w:cs="Times New Roman"/>
+        </w:rPr>
+        <w:t>(“Transit Dimensions · Mapzen” 2016)</w:t>
+      </w:r>
+      <w:r>
+        <w:rPr>
+          <w:rFonts w:ascii="Times New Roman" w:hAnsi="Times New Roman" w:cs="Times New Roman"/>
+        </w:rPr>
+        <w:fldChar w:fldCharType="end"/>
+      </w:r>
+      <w:r>
+        <w:rPr>
+          <w:rFonts w:ascii="Times New Roman" w:hAnsi="Times New Roman" w:cs="Times New Roman"/>
+        </w:rPr>
+        <w:t xml:space="preserve">, Transitland Datastore </w:t>
+      </w:r>
+      <w:r>
+        <w:rPr>
+          <w:rFonts w:ascii="Times New Roman" w:hAnsi="Times New Roman" w:cs="Times New Roman"/>
+        </w:rPr>
+        <w:fldChar w:fldCharType="begin"/>
+      </w:r>
+      <w:r>
+        <w:rPr>
+          <w:rFonts w:ascii="Times New Roman" w:hAnsi="Times New Roman" w:cs="Times New Roman"/>
+        </w:rPr>
+        <w:instrText xml:space="preserve"> ADDIN ZOTERO_ITEM CSL_CITATION {"citationID":"I3Bl3nkN","properties":{"formattedCitation":"{\\rtf (\\uc0\\u8220{}Datastore \\uc0\\u8901{} Transitland\\uc0\\u8221{} 2016)}","plainCitation":"(“Datastore </w:instrText>
+      </w:r>
+      <w:r>
+        <w:rPr>
+          <w:rFonts w:ascii="MS Mincho" w:eastAsia="MS Mincho" w:hAnsi="MS Mincho" w:cs="MS Mincho"/>
+        </w:rPr>
+        <w:instrText>⋅</w:instrText>
+      </w:r>
+      <w:r>
+        <w:rPr>
+          <w:rFonts w:ascii="Times New Roman" w:hAnsi="Times New Roman" w:cs="Times New Roman"/>
+        </w:rPr>
+        <w:instrText xml:space="preserve"> Transitland” 2016)"},"citationItems":[{"id":47,"uris":["http://zotero.org/users/local/HPXtbLF3/items/K742NCHR"],"uri":["http://zotero.org/users/local/HPXtbLF3/items/K742NCHR"],"itemData":{"id":47,"type":"webpage","title":"Datastore </w:instrText>
+      </w:r>
+      <w:r>
+        <w:rPr>
+          <w:rFonts w:ascii="MS Mincho" w:eastAsia="MS Mincho" w:hAnsi="MS Mincho" w:cs="MS Mincho"/>
+        </w:rPr>
+        <w:instrText>⋅</w:instrText>
+      </w:r>
+      <w:r>
+        <w:rPr>
+          <w:rFonts w:ascii="Times New Roman" w:hAnsi="Times New Roman" w:cs="Times New Roman"/>
+        </w:rPr>
+        <w:instrText xml:space="preserve"> Transitland","URL":"https://transit.land/documentation/datastore/","accessed":{"date-parts":[["2016",10,23]]}}}],"schema":"https://github.com/citation-style-language/schema/raw/master/csl-citation.json"} </w:instrText>
+      </w:r>
+      <w:r>
+        <w:rPr>
+          <w:rFonts w:ascii="Times New Roman" w:hAnsi="Times New Roman" w:cs="Times New Roman"/>
+        </w:rPr>
+        <w:fldChar w:fldCharType="separate"/>
+      </w:r>
+      <w:r>
+        <w:rPr>
+          <w:rFonts w:ascii="Times New Roman" w:eastAsia="Times New Roman" w:hAnsi="Times New Roman" w:cs="Times New Roman"/>
+        </w:rPr>
+        <w:t xml:space="preserve">(“Datastore </w:t>
+      </w:r>
+      <w:r>
+        <w:rPr>
+          <w:rFonts w:ascii="MS Mincho" w:eastAsia="MS Mincho" w:hAnsi="MS Mincho" w:cs="MS Mincho"/>
+        </w:rPr>
+        <w:t>⋅</w:t>
+      </w:r>
+      <w:r>
+        <w:rPr>
+          <w:rFonts w:ascii="Times New Roman" w:eastAsia="Times New Roman" w:hAnsi="Times New Roman" w:cs="Times New Roman"/>
+        </w:rPr>
+        <w:t xml:space="preserve"> Transitland” 2016)</w:t>
+      </w:r>
+      <w:r>
+        <w:rPr>
+          <w:rFonts w:ascii="Times New Roman" w:hAnsi="Times New Roman" w:cs="Times New Roman"/>
+        </w:rPr>
+        <w:fldChar w:fldCharType="end"/>
+      </w:r>
+      <w:r>
+        <w:rPr>
+          <w:rFonts w:ascii="Times New Roman" w:hAnsi="Times New Roman" w:cs="Times New Roman"/>
+        </w:rPr>
+        <w:t xml:space="preserve"> and work of Ian Reese </w:t>
+      </w:r>
+      <w:r>
+        <w:rPr>
+          <w:rFonts w:ascii="Times New Roman" w:hAnsi="Times New Roman" w:cs="Times New Roman"/>
+        </w:rPr>
+        <w:fldChar w:fldCharType="begin"/>
+      </w:r>
+      <w:r>
+        <w:rPr>
+          <w:rFonts w:ascii="Times New Roman" w:hAnsi="Times New Roman" w:cs="Times New Roman"/>
+        </w:rPr>
+        <w:instrText xml:space="preserve"> ADDIN ZOTERO_ITEM CSL_CITATION {"citationID":"k46UkMTJ","properties":{"formattedCitation":"{\\rtf (\\uc0\\u8220{}README.md\\uc0\\u8221{} 2016)}","plainCitation":"(“README.md” 2016)"},"citationItems":[{"id":51,"uris":["http://zotero.org/users/local/HPXtbLF3/items/M4CDPKD9"],"uri":["http://zotero.org/users/local/HPXtbLF3/items/M4CDPKD9"],"itemData":{"id":51,"type":"webpage","title":"README.md","container-title":"Gist","URL":"https://gist.github.com/irees/272e5dc57614cab595a0","accessed":{"date-parts":[["2016",10,23]]}}}],"schema":"https://github.com/citation-style-language/schema/raw/master/csl-citation.json"} </w:instrText>
+      </w:r>
+      <w:r>
+        <w:rPr>
+          <w:rFonts w:ascii="Times New Roman" w:hAnsi="Times New Roman" w:cs="Times New Roman"/>
+        </w:rPr>
+        <w:fldChar w:fldCharType="separate"/>
+      </w:r>
+      <w:r>
+        <w:rPr>
+          <w:rFonts w:ascii="Times New Roman" w:eastAsia="Times New Roman" w:hAnsi="Times New Roman" w:cs="Times New Roman"/>
+        </w:rPr>
+        <w:t>(“README.md” 2016)</w:t>
+      </w:r>
+      <w:r>
+        <w:rPr>
+          <w:rFonts w:ascii="Times New Roman" w:hAnsi="Times New Roman" w:cs="Times New Roman"/>
+        </w:rPr>
+        <w:fldChar w:fldCharType="end"/>
+      </w:r>
+    </w:p>
+    <w:p>
+      <w:pPr>
+        <w:rPr>
+          <w:rFonts w:ascii="Times New Roman" w:hAnsi="Times New Roman" w:cs="Times New Roman"/>
+        </w:rPr>
+      </w:pPr>
+    </w:p>
+    <w:p>
+      <w:pPr>
+        <w:rPr>
+          <w:rFonts w:ascii="Times New Roman" w:hAnsi="Times New Roman" w:cs="Times New Roman"/>
+          <w:b/>
+          <w:u w:val="single"/>
+        </w:rPr>
+      </w:pPr>
+      <w:r>
+        <w:rPr>
+          <w:rFonts w:ascii="Times New Roman" w:hAnsi="Times New Roman" w:cs="Times New Roman"/>
+          <w:b/>
+          <w:u w:val="single"/>
+        </w:rPr>
+        <w:t>Conclusions:</w:t>
+      </w:r>
+    </w:p>
+    <w:p>
+      <w:pPr>
+        <w:rPr>
+          <w:rFonts w:ascii="Times New Roman" w:hAnsi="Times New Roman" w:cs="Times New Roman"/>
+        </w:rPr>
+      </w:pPr>
+      <w:r>
+        <w:rPr>
+          <w:rFonts w:ascii="Times New Roman" w:hAnsi="Times New Roman" w:cs="Times New Roman"/>
+        </w:rPr>
+        <w:t>Fig. 1 shows it is easier to get to Utah State University (USU) and the surrounding region as transit stops have more</w:t>
+      </w:r>
+      <w:r>
+        <w:rPr>
+          <w:rFonts w:ascii="Times New Roman" w:hAnsi="Times New Roman" w:cs="Times New Roman"/>
+        </w:rPr>
+        <w:t xml:space="preserve"> service between them</w:t>
+      </w:r>
+      <w:r>
+        <w:rPr>
+          <w:rFonts w:ascii="Times New Roman" w:hAnsi="Times New Roman" w:cs="Times New Roman"/>
+        </w:rPr>
+        <w:t>.</w:t>
+      </w:r>
+      <w:r>
+        <w:rPr>
+          <w:rFonts w:ascii="Times New Roman" w:hAnsi="Times New Roman" w:cs="Times New Roman"/>
+        </w:rPr>
+        <w:t xml:space="preserve"> This is primarily due to Route 1 that runs every 15 minutes between 7 to 9am.</w:t>
+      </w:r>
+      <w:r>
+        <w:rPr>
+          <w:rFonts w:ascii="Times New Roman" w:hAnsi="Times New Roman" w:cs="Times New Roman"/>
+        </w:rPr>
+        <w:t xml:space="preserve"> However, CVTD services would not be convenient for commuters who would like to get to other places around Logan.</w:t>
+      </w:r>
+      <w:r>
+        <w:rPr>
+          <w:rFonts w:ascii="Times New Roman" w:hAnsi="Times New Roman" w:cs="Times New Roman"/>
+        </w:rPr>
+        <w:t xml:space="preserve"> (line on assignment req)</w:t>
+      </w:r>
       <w:bookmarkStart w:id="0" w:name="_GoBack"/>
       <w:bookmarkEnd w:id="0"/>
     </w:p>
+    <w:p>
+      <w:pPr>
+        <w:rPr>
+          <w:rFonts w:ascii="Times New Roman" w:hAnsi="Times New Roman" w:cs="Times New Roman"/>
+        </w:rPr>
+      </w:pPr>
+    </w:p>
+    <w:p>
+      <w:pPr>
+        <w:rPr>
+          <w:rFonts w:ascii="Times New Roman" w:hAnsi="Times New Roman" w:cs="Times New Roman"/>
+          <w:b/>
+          <w:u w:val="single"/>
+        </w:rPr>
+      </w:pPr>
+      <w:r>
+        <w:rPr>
+          <w:rFonts w:ascii="Times New Roman" w:hAnsi="Times New Roman" w:cs="Times New Roman"/>
+          <w:b/>
+          <w:u w:val="single"/>
+        </w:rPr>
+        <w:t>Reference</w:t>
+      </w:r>
+      <w:r>
+        <w:rPr>
+          <w:rFonts w:ascii="Times New Roman" w:hAnsi="Times New Roman" w:cs="Times New Roman"/>
+          <w:b/>
+          <w:u w:val="single"/>
+        </w:rPr>
+        <w:t>s</w:t>
+      </w:r>
+      <w:r>
+        <w:rPr>
+          <w:rFonts w:ascii="Times New Roman" w:hAnsi="Times New Roman" w:cs="Times New Roman"/>
+          <w:b/>
+          <w:u w:val="single"/>
+        </w:rPr>
+        <w:t>:</w:t>
+      </w:r>
+    </w:p>
+    <w:p>
+      <w:pPr>
+        <w:pStyle w:val="Bibliography"/>
+      </w:pPr>
+      <w:r>
+        <w:fldChar w:fldCharType="begin"/>
+      </w:r>
+      <w:r>
+        <w:instrText xml:space="preserve"> ADDIN ZOTERO_BIBL {"custom":[]} CSL_BIBLIOGRAPHY </w:instrText>
+      </w:r>
+      <w:r>
+        <w:fldChar w:fldCharType="separate"/>
+      </w:r>
+      <w:r>
+        <w:t>“ColorBrewer: Color Advice for Maps.” 2016. Accessed October 23. http://colorbrewer2.org/#.</w:t>
+      </w:r>
+    </w:p>
+    <w:p>
+      <w:pPr>
+        <w:pStyle w:val="Bibliography"/>
+      </w:pPr>
+      <w:r>
+        <w:t xml:space="preserve">“Datastore </w:t>
+      </w:r>
+      <w:r>
+        <w:rPr>
+          <w:rFonts w:ascii="MS Mincho" w:eastAsia="MS Mincho" w:hAnsi="MS Mincho" w:cs="MS Mincho"/>
+        </w:rPr>
+        <w:t>⋅</w:t>
+      </w:r>
+      <w:r>
+        <w:t xml:space="preserve"> Transitland.” 2016. Accessed October 23. https://transit.land/documentation/datastore/.</w:t>
+      </w:r>
+    </w:p>
+    <w:p>
+      <w:pPr>
+        <w:pStyle w:val="Bibliography"/>
+      </w:pPr>
+      <w:r>
+        <w:t xml:space="preserve">“README.md.” 2016. </w:t>
+      </w:r>
+      <w:r>
+        <w:rPr>
+          <w:i/>
+          <w:iCs/>
+        </w:rPr>
+        <w:t>Gist</w:t>
+      </w:r>
+      <w:r>
+        <w:t>. Accessed October 23. https://gist.github.com/irees/272e5dc57614cab595a0.</w:t>
+      </w:r>
+    </w:p>
+    <w:p>
+      <w:pPr>
+        <w:pStyle w:val="Bibliography"/>
+      </w:pPr>
+      <w:r>
+        <w:t>“Transit Dimensions · Mapzen.” 2016. Accessed October 23. https://mapzen.com/blog/the-transit-dimension-transit-land-schedule-api/.</w:t>
+      </w:r>
+    </w:p>
+    <w:p>
+      <w:pPr>
+        <w:rPr>
+          <w:rFonts w:ascii="Times New Roman" w:hAnsi="Times New Roman" w:cs="Times New Roman"/>
+        </w:rPr>
+      </w:pPr>
+      <w:r>
+        <w:rPr>
+          <w:rFonts w:ascii="Times New Roman" w:hAnsi="Times New Roman" w:cs="Times New Roman"/>
+        </w:rPr>
+        <w:fldChar w:fldCharType="end"/>
+      </w:r>
+    </w:p>
+    <w:p>
+      <w:pPr>
+        <w:rPr>
+          <w:rFonts w:ascii="Times New Roman" w:hAnsi="Times New Roman" w:cs="Times New Roman"/>
+        </w:rPr>
+      </w:pPr>
+    </w:p>
+    <w:p>
+      <w:pPr>
+        <w:rPr>
+          <w:rFonts w:ascii="Times New Roman" w:hAnsi="Times New Roman" w:cs="Times New Roman"/>
+        </w:rPr>
+      </w:pPr>
+    </w:p>
+    <w:p>
+      <w:pPr>
+        <w:rPr>
+          <w:rFonts w:ascii="Times New Roman" w:hAnsi="Times New Roman" w:cs="Times New Roman"/>
+        </w:rPr>
+      </w:pPr>
+    </w:p>
     <w:sectPr>
-      <w:headerReference w:type="default" r:id="rId8"/>
+      <w:headerReference w:type="default" r:id="rId10"/>
       <w:pgSz w:w="12240" w:h="15840"/>
       <w:pgMar w:top="1440" w:right="1440" w:bottom="1440" w:left="1440" w:header="720" w:footer="720" w:gutter="0"/>
       <w:cols w:space="720"/>
@@ -808,6 +1773,17 @@
       <w:color w:val="808080"/>
     </w:rPr>
   </w:style>
+  <w:style w:type="paragraph" w:styleId="Bibliography">
+    <w:name w:val="Bibliography"/>
+    <w:basedOn w:val="Normal"/>
+    <w:next w:val="Normal"/>
+    <w:uiPriority w:val="37"/>
+    <w:unhideWhenUsed/>
+    <w:rsid w:val="002B4AD2"/>
+    <w:pPr>
+      <w:ind w:left="720" w:hanging="720"/>
+    </w:pPr>
+  </w:style>
 </w:styles>
 </file>
 

</xml_diff>